<commit_message>
FIX: graduate work review
</commit_message>
<xml_diff>
--- a/Review/docx/Эвоян Э. Б. Рецензия.docx
+++ b/Review/docx/Эвоян Э. Б. Рецензия.docx
@@ -1,6 +1,6 @@
 
 <file path=word/document.xml><?xml version="1.0" encoding="utf-8"?>
-<w:document xmlns:wpc="http://schemas.microsoft.com/office/word/2010/wordprocessingCanvas" xmlns:cx="http://schemas.microsoft.com/office/drawing/2014/chartex" xmlns:cx1="http://schemas.microsoft.com/office/drawing/2015/9/8/chartex" xmlns:cx2="http://schemas.microsoft.com/office/drawing/2015/10/21/chartex" xmlns:cx3="http://schemas.microsoft.com/office/drawing/2016/5/9/chartex" xmlns:cx4="http://schemas.microsoft.com/office/drawing/2016/5/10/chartex" xmlns:cx5="http://schemas.microsoft.com/office/drawing/2016/5/11/chartex" xmlns:cx6="http://schemas.microsoft.com/office/drawing/2016/5/12/chartex" xmlns:cx7="http://schemas.microsoft.com/office/drawing/2016/5/13/chartex" xmlns:cx8="http://schemas.microsoft.com/office/drawing/2016/5/14/chartex" xmlns:mc="http://schemas.openxmlformats.org/markup-compatibility/2006" xmlns:aink="http://schemas.microsoft.com/office/drawing/2016/ink" xmlns:am3d="http://schemas.microsoft.com/office/drawing/2017/model3d" xmlns:o="urn:schemas-microsoft-com:office:office" xmlns:r="http://schemas.openxmlformats.org/officeDocument/2006/relationships" xmlns:m="http://schemas.openxmlformats.org/officeDocument/2006/math" xmlns:v="urn:schemas-microsoft-com:vml" xmlns:wp14="http://schemas.microsoft.com/office/word/2010/wordprocessingDrawing" xmlns:wp="http://schemas.openxmlformats.org/drawingml/2006/wordprocessingDrawing" xmlns:w10="urn:schemas-microsoft-com:office:word" xmlns:w="http://schemas.openxmlformats.org/wordprocessingml/2006/main" xmlns:w14="http://schemas.microsoft.com/office/word/2010/wordml" xmlns:w15="http://schemas.microsoft.com/office/word/2012/wordml" xmlns:w16cex="http://schemas.microsoft.com/office/word/2018/wordml/cex" xmlns:w16cid="http://schemas.microsoft.com/office/word/2016/wordml/cid" xmlns:w16="http://schemas.microsoft.com/office/word/2018/wordml" xmlns:w16sdtdh="http://schemas.microsoft.com/office/word/2020/wordml/sdtdatahash" xmlns:w16se="http://schemas.microsoft.com/office/word/2015/wordml/symex" xmlns:wpg="http://schemas.microsoft.com/office/word/2010/wordprocessingGroup" xmlns:wpi="http://schemas.microsoft.com/office/word/2010/wordprocessingInk" xmlns:wne="http://schemas.microsoft.com/office/word/2006/wordml" xmlns:wps="http://schemas.microsoft.com/office/word/2010/wordprocessingShape" mc:Ignorable="w14 w15 w16se w16cid w16 w16cex w16sdtdh wp14">
+<w:document xmlns:wpc="http://schemas.microsoft.com/office/word/2010/wordprocessingCanvas" xmlns:cx="http://schemas.microsoft.com/office/drawing/2014/chartex" xmlns:mc="http://schemas.openxmlformats.org/markup-compatibility/2006" xmlns:o="urn:schemas-microsoft-com:office:office" xmlns:r="http://schemas.openxmlformats.org/officeDocument/2006/relationships" xmlns:m="http://schemas.openxmlformats.org/officeDocument/2006/math" xmlns:v="urn:schemas-microsoft-com:vml" xmlns:wp14="http://schemas.microsoft.com/office/word/2010/wordprocessingDrawing" xmlns:wp="http://schemas.openxmlformats.org/drawingml/2006/wordprocessingDrawing" xmlns:w10="urn:schemas-microsoft-com:office:word" xmlns:w="http://schemas.openxmlformats.org/wordprocessingml/2006/main" xmlns:w14="http://schemas.microsoft.com/office/word/2010/wordml" xmlns:w15="http://schemas.microsoft.com/office/word/2012/wordml" xmlns:w16se="http://schemas.microsoft.com/office/word/2015/wordml/symex" xmlns:wpg="http://schemas.microsoft.com/office/word/2010/wordprocessingGroup" xmlns:wpi="http://schemas.microsoft.com/office/word/2010/wordprocessingInk" xmlns:wne="http://schemas.microsoft.com/office/word/2006/wordml" xmlns:wps="http://schemas.microsoft.com/office/word/2010/wordprocessingShape" mc:Ignorable="w14 w15 w16se wp14">
   <w:body>
     <w:p>
       <w:pPr>
@@ -43,8 +43,13 @@
         <w:t>“</w:t>
       </w:r>
       <w:r>
-        <w:t>цифровой аватар</w:t>
-      </w:r>
+        <w:t xml:space="preserve">цифровой </w:t>
+      </w:r>
+      <w:proofErr w:type="spellStart"/>
+      <w:r>
+        <w:t>аватар</w:t>
+      </w:r>
+      <w:proofErr w:type="spellEnd"/>
       <w:r>
         <w:t>”</w:t>
       </w:r>
@@ -60,11 +65,20 @@
       </w:r>
       <w:proofErr w:type="spellEnd"/>
       <w:r>
-        <w:t xml:space="preserve"> Engine 4»</w:t>
+        <w:t xml:space="preserve"> </w:t>
+      </w:r>
+      <w:proofErr w:type="spellStart"/>
+      <w:r>
+        <w:t>Engine</w:t>
+      </w:r>
+      <w:proofErr w:type="spellEnd"/>
+      <w:r>
+        <w:t xml:space="preserve"> 4»</w:t>
       </w:r>
     </w:p>
     <w:p>
       <w:pPr>
+        <w:spacing w:line="360" w:lineRule="auto"/>
         <w:jc w:val="both"/>
         <w:rPr>
           <w:lang w:val="ru-RU"/>
@@ -153,6 +167,7 @@
     </w:p>
     <w:p>
       <w:pPr>
+        <w:spacing w:line="360" w:lineRule="auto"/>
         <w:jc w:val="both"/>
         <w:rPr>
           <w:lang w:val="ru-RU"/>
@@ -174,7 +189,31 @@
         <w:rPr>
           <w:lang w:val="ru-RU"/>
         </w:rPr>
-        <w:t xml:space="preserve"> считывание мимики с лица человека и перенос её на </w:t>
+        <w:t xml:space="preserve"> считывание мимики</w:t>
+      </w:r>
+      <w:r>
+        <w:rPr>
+          <w:lang w:val="ru-RU"/>
+        </w:rPr>
+        <w:t xml:space="preserve"> лица человека и</w:t>
+      </w:r>
+      <w:r>
+        <w:rPr>
+          <w:lang w:val="ru-RU"/>
+        </w:rPr>
+        <w:t xml:space="preserve"> </w:t>
+      </w:r>
+      <w:r>
+        <w:rPr>
+          <w:lang w:val="ru-RU"/>
+        </w:rPr>
+        <w:t>её</w:t>
+      </w:r>
+      <w:r>
+        <w:rPr>
+          <w:lang w:val="ru-RU"/>
+        </w:rPr>
+        <w:t xml:space="preserve"> перенос на </w:t>
       </w:r>
       <w:r>
         <w:rPr>
@@ -242,7 +281,19 @@
         <w:rPr>
           <w:lang w:val="ru-RU"/>
         </w:rPr>
-        <w:t xml:space="preserve">способы озвучки персонажа с помощью приложений </w:t>
+        <w:t xml:space="preserve">способы озвучки </w:t>
+      </w:r>
+      <w:r>
+        <w:rPr>
+          <w:lang w:val="ru-RU"/>
+        </w:rPr>
+        <w:t>виртуальных персонажей</w:t>
+      </w:r>
+      <w:r>
+        <w:rPr>
+          <w:lang w:val="ru-RU"/>
+        </w:rPr>
+        <w:t xml:space="preserve"> с помощью приложений </w:t>
       </w:r>
       <w:r>
         <w:t>Replica</w:t>
@@ -274,7 +325,19 @@
         <w:rPr>
           <w:lang w:val="ru-RU"/>
         </w:rPr>
-        <w:t xml:space="preserve"> Были анимированы персонажи и создан эпизод их диалога с использованием </w:t>
+        <w:t xml:space="preserve"> </w:t>
+      </w:r>
+      <w:r>
+        <w:rPr>
+          <w:lang w:val="ru-RU"/>
+        </w:rPr>
+        <w:t>Создана лицевая анимация и эпизод</w:t>
+      </w:r>
+      <w:r>
+        <w:rPr>
+          <w:lang w:val="ru-RU"/>
+        </w:rPr>
+        <w:t xml:space="preserve"> диалога с использованием </w:t>
       </w:r>
       <w:r>
         <w:t>Lip</w:t>
@@ -292,46 +355,61 @@
         <w:rPr>
           <w:lang w:val="ru-RU"/>
         </w:rPr>
-        <w:t xml:space="preserve"> </w:t>
-      </w:r>
-      <w:r>
-        <w:rPr>
-          <w:lang w:val="ru-RU"/>
-        </w:rPr>
-        <w:t>и сгенерированы реплики.</w:t>
-      </w:r>
-      <w:r>
-        <w:rPr>
-          <w:lang w:val="ru-RU"/>
-        </w:rPr>
-        <w:t xml:space="preserve"> Персонажам была придана </w:t>
-      </w:r>
-      <w:r>
-        <w:rPr>
-          <w:lang w:val="ru-RU"/>
-        </w:rPr>
-        <w:t>“</w:t>
-      </w:r>
-      <w:r>
-        <w:rPr>
-          <w:lang w:val="ru-RU"/>
-        </w:rPr>
-        <w:t>сидячая поза</w:t>
-      </w:r>
-      <w:r>
-        <w:rPr>
-          <w:lang w:val="ru-RU"/>
-        </w:rPr>
-        <w:t>”</w:t>
-      </w:r>
-      <w:r>
-        <w:rPr>
-          <w:lang w:val="ru-RU"/>
-        </w:rPr>
-        <w:t xml:space="preserve">. Также в речи присутствует элемент эмоций: тон персонажа меняется, а мимика приобретает черты, которые соответствуют эмоции персонажа. Была сравнена производительность </w:t>
-      </w:r>
-      <w:r>
-        <w:t>FPS</w:t>
+        <w:t>, а также</w:t>
+      </w:r>
+      <w:r>
+        <w:rPr>
+          <w:lang w:val="ru-RU"/>
+        </w:rPr>
+        <w:t xml:space="preserve"> сгенерированы реплики.</w:t>
+      </w:r>
+      <w:r>
+        <w:rPr>
+          <w:lang w:val="ru-RU"/>
+        </w:rPr>
+        <w:t xml:space="preserve"> </w:t>
+      </w:r>
+      <w:r>
+        <w:rPr>
+          <w:lang w:val="ru-RU"/>
+        </w:rPr>
+        <w:t>В сгенерированной</w:t>
+      </w:r>
+      <w:r>
+        <w:rPr>
+          <w:lang w:val="ru-RU"/>
+        </w:rPr>
+        <w:t xml:space="preserve"> речи присутствует элемент эмоций: тон персонажа меняется, а м</w:t>
+      </w:r>
+      <w:r>
+        <w:rPr>
+          <w:lang w:val="ru-RU"/>
+        </w:rPr>
+        <w:t>имика приобретает черты,</w:t>
+      </w:r>
+      <w:r>
+        <w:rPr>
+          <w:lang w:val="ru-RU"/>
+        </w:rPr>
+        <w:t xml:space="preserve"> соответс</w:t>
+      </w:r>
+      <w:r>
+        <w:rPr>
+          <w:lang w:val="ru-RU"/>
+        </w:rPr>
+        <w:t>твующие эмоциям</w:t>
+      </w:r>
+      <w:r>
+        <w:rPr>
+          <w:lang w:val="ru-RU"/>
+        </w:rPr>
+        <w:t>. Б</w:t>
+      </w:r>
+      <w:r>
+        <w:rPr>
+          <w:lang w:val="ru-RU"/>
+        </w:rPr>
+        <w:t>ыли проведены тесты производительности</w:t>
       </w:r>
       <w:r>
         <w:rPr>
@@ -349,6 +427,12 @@
         <w:rPr>
           <w:lang w:val="ru-RU"/>
         </w:rPr>
+        <w:t xml:space="preserve"> настроек</w:t>
+      </w:r>
+      <w:r>
+        <w:rPr>
+          <w:lang w:val="ru-RU"/>
+        </w:rPr>
         <w:t xml:space="preserve"> </w:t>
       </w:r>
       <w:r>
@@ -377,22 +461,11 @@
           <w:lang w:val="ru-RU"/>
         </w:rPr>
         <w:t>модели персонажа.</w:t>
-      </w:r>
-      <w:r>
-        <w:rPr>
-          <w:lang w:val="ru-RU"/>
-        </w:rPr>
-        <w:t>ы</w:t>
-      </w:r>
-      <w:r>
-        <w:rPr>
-          <w:lang w:val="ru-RU"/>
-        </w:rPr>
-        <w:t xml:space="preserve"> </w:t>
       </w:r>
     </w:p>
     <w:p>
       <w:pPr>
+        <w:spacing w:line="360" w:lineRule="auto"/>
         <w:jc w:val="both"/>
         <w:rPr>
           <w:lang w:val="ru-RU"/>
@@ -455,6 +528,7 @@
     </w:p>
     <w:p>
       <w:pPr>
+        <w:spacing w:line="360" w:lineRule="auto"/>
         <w:jc w:val="both"/>
         <w:rPr>
           <w:lang w:val="ru-RU"/>
@@ -500,37 +574,43 @@
         <w:rPr>
           <w:lang w:val="ru-RU"/>
         </w:rPr>
-        <w:t xml:space="preserve">из-за отсутствия подобных решений для </w:t>
-      </w:r>
-      <w:r>
-        <w:t>Unreal</w:t>
-      </w:r>
-      <w:r>
-        <w:rPr>
-          <w:lang w:val="ru-RU"/>
-        </w:rPr>
-        <w:t xml:space="preserve"> </w:t>
-      </w:r>
-      <w:r>
-        <w:t>Engine</w:t>
-      </w:r>
-      <w:r>
-        <w:rPr>
-          <w:lang w:val="ru-RU"/>
-        </w:rPr>
-        <w:t xml:space="preserve"> </w:t>
-      </w:r>
-      <w:r>
-        <w:rPr>
-          <w:lang w:val="ru-RU"/>
-        </w:rPr>
-        <w:t xml:space="preserve">как </w:t>
-      </w:r>
-      <w:r>
-        <w:rPr>
-          <w:lang w:val="ru-RU"/>
-        </w:rPr>
-        <w:t xml:space="preserve">в </w:t>
+        <w:t>из-за отсутствия</w:t>
+      </w:r>
+      <w:r>
+        <w:rPr>
+          <w:lang w:val="ru-RU"/>
+        </w:rPr>
+        <w:t xml:space="preserve"> использования совокупности</w:t>
+      </w:r>
+      <w:r>
+        <w:rPr>
+          <w:lang w:val="ru-RU"/>
+        </w:rPr>
+        <w:t xml:space="preserve"> данных программных</w:t>
+      </w:r>
+      <w:r>
+        <w:rPr>
+          <w:lang w:val="ru-RU"/>
+        </w:rPr>
+        <w:t xml:space="preserve"> решений </w:t>
+      </w:r>
+      <w:r>
+        <w:rPr>
+          <w:lang w:val="ru-RU"/>
+        </w:rPr>
+        <w:t>в продуктах</w:t>
+      </w:r>
+      <w:r>
+        <w:rPr>
+          <w:lang w:val="ru-RU"/>
+        </w:rPr>
+        <w:t xml:space="preserve"> системы дистрибуции</w:t>
+      </w:r>
+      <w:r>
+        <w:rPr>
+          <w:lang w:val="ru-RU"/>
+        </w:rPr>
+        <w:t xml:space="preserve"> </w:t>
       </w:r>
       <w:r>
         <w:t>Epic</w:t>
@@ -553,15 +633,18 @@
       <w:r>
         <w:t>Store</w:t>
       </w:r>
-      <w:r>
-        <w:rPr>
-          <w:lang w:val="ru-RU"/>
-        </w:rPr>
-        <w:t>, так и в иных торговых площадках.</w:t>
+      <w:bookmarkStart w:id="0" w:name="_GoBack"/>
+      <w:bookmarkEnd w:id="0"/>
+      <w:r>
+        <w:rPr>
+          <w:lang w:val="ru-RU"/>
+        </w:rPr>
+        <w:t>.</w:t>
       </w:r>
     </w:p>
     <w:p>
       <w:pPr>
+        <w:spacing w:line="360" w:lineRule="auto"/>
         <w:jc w:val="both"/>
         <w:rPr>
           <w:lang w:val="ru-RU"/>
@@ -595,37 +678,7 @@
         <w:rPr>
           <w:lang w:val="ru-RU"/>
         </w:rPr>
-        <w:t>более</w:t>
-      </w:r>
-      <w:r>
-        <w:rPr>
-          <w:lang w:val="ru-RU"/>
-        </w:rPr>
-        <w:t xml:space="preserve"> </w:t>
-      </w:r>
-      <w:r>
-        <w:rPr>
-          <w:lang w:val="ru-RU"/>
-        </w:rPr>
-        <w:t xml:space="preserve">подробного описания </w:t>
-      </w:r>
-      <w:r>
-        <w:rPr>
-          <w:lang w:val="ru-RU"/>
-        </w:rPr>
-        <w:t>классов разработанных</w:t>
-      </w:r>
-      <w:r>
-        <w:rPr>
-          <w:lang w:val="ru-RU"/>
-        </w:rPr>
-        <w:t xml:space="preserve"> </w:t>
-      </w:r>
-      <w:r>
-        <w:rPr>
-          <w:lang w:val="ru-RU"/>
-        </w:rPr>
-        <w:t>систем</w:t>
+        <w:t>записи рендера видео с большим количеством деталей</w:t>
       </w:r>
       <w:r>
         <w:rPr>
@@ -636,7 +689,7 @@
     </w:p>
     <w:p>
       <w:pPr>
-        <w:spacing w:before="240" w:after="0"/>
+        <w:spacing w:before="240" w:after="0" w:line="360" w:lineRule="auto"/>
         <w:jc w:val="both"/>
         <w:rPr>
           <w:lang w:val="ru-RU"/>
@@ -646,7 +699,19 @@
         <w:rPr>
           <w:lang w:val="ru-RU"/>
         </w:rPr>
-        <w:t>Выполненная работа соответствует заявленной теме, а также требованиям, предъявляемым к дипломным работам, и заслуживает оценки «отлично», а ее автор – присуждения степени бакалавр по направлению «Информатика и вычислительная техника».</w:t>
+        <w:t>Выполненная работа соответствует заявленной теме, а также требованиям, предъявляемым к дипломным работам, и заслуживает оценки «</w:t>
+      </w:r>
+      <w:r>
+        <w:rPr>
+          <w:lang w:val="ru-RU"/>
+        </w:rPr>
+        <w:t>хорошо</w:t>
+      </w:r>
+      <w:r>
+        <w:rPr>
+          <w:lang w:val="ru-RU"/>
+        </w:rPr>
+        <w:t>», а ее автор – присуждения степени бакалавр по направлению «Информатика и вычислительная техника».</w:t>
       </w:r>
     </w:p>
     <w:p>
@@ -745,7 +810,7 @@
 </file>
 
 <file path=word/styles.xml><?xml version="1.0" encoding="utf-8"?>
-<w:styles xmlns:mc="http://schemas.openxmlformats.org/markup-compatibility/2006" xmlns:r="http://schemas.openxmlformats.org/officeDocument/2006/relationships" xmlns:w="http://schemas.openxmlformats.org/wordprocessingml/2006/main" xmlns:w14="http://schemas.microsoft.com/office/word/2010/wordml" xmlns:w15="http://schemas.microsoft.com/office/word/2012/wordml" xmlns:w16cex="http://schemas.microsoft.com/office/word/2018/wordml/cex" xmlns:w16cid="http://schemas.microsoft.com/office/word/2016/wordml/cid" xmlns:w16="http://schemas.microsoft.com/office/word/2018/wordml" xmlns:w16sdtdh="http://schemas.microsoft.com/office/word/2020/wordml/sdtdatahash" xmlns:w16se="http://schemas.microsoft.com/office/word/2015/wordml/symex" mc:Ignorable="w14 w15 w16se w16cid w16 w16cex w16sdtdh">
+<w:styles xmlns:mc="http://schemas.openxmlformats.org/markup-compatibility/2006" xmlns:r="http://schemas.openxmlformats.org/officeDocument/2006/relationships" xmlns:w="http://schemas.openxmlformats.org/wordprocessingml/2006/main" xmlns:w14="http://schemas.microsoft.com/office/word/2010/wordml" xmlns:w15="http://schemas.microsoft.com/office/word/2012/wordml" xmlns:w16se="http://schemas.microsoft.com/office/word/2015/wordml/symex" mc:Ignorable="w14 w15 w16se">
   <w:docDefaults>
     <w:rPrDefault>
       <w:rPr>
@@ -761,7 +826,7 @@
       </w:pPr>
     </w:pPrDefault>
   </w:docDefaults>
-  <w:latentStyles w:defLockedState="0" w:defUIPriority="99" w:defSemiHidden="0" w:defUnhideWhenUsed="0" w:defQFormat="0" w:count="376">
+  <w:latentStyles w:defLockedState="0" w:defUIPriority="99" w:defSemiHidden="0" w:defUnhideWhenUsed="0" w:defQFormat="0" w:count="371">
     <w:lsdException w:name="Normal" w:uiPriority="0" w:qFormat="1"/>
     <w:lsdException w:name="heading 1" w:uiPriority="9" w:qFormat="1"/>
     <w:lsdException w:name="heading 2" w:semiHidden="1" w:uiPriority="9" w:unhideWhenUsed="1" w:qFormat="1"/>
@@ -1133,11 +1198,6 @@
     <w:lsdException w:name="List Table 5 Dark Accent 6" w:uiPriority="50"/>
     <w:lsdException w:name="List Table 6 Colorful Accent 6" w:uiPriority="51"/>
     <w:lsdException w:name="List Table 7 Colorful Accent 6" w:uiPriority="52"/>
-    <w:lsdException w:name="Mention" w:semiHidden="1" w:unhideWhenUsed="1"/>
-    <w:lsdException w:name="Smart Hyperlink" w:semiHidden="1" w:unhideWhenUsed="1"/>
-    <w:lsdException w:name="Hashtag" w:semiHidden="1" w:unhideWhenUsed="1"/>
-    <w:lsdException w:name="Unresolved Mention" w:semiHidden="1" w:unhideWhenUsed="1"/>
-    <w:lsdException w:name="Smart Link" w:semiHidden="1" w:unhideWhenUsed="1"/>
   </w:latentStyles>
   <w:style w:type="paragraph" w:default="1" w:styleId="a">
     <w:name w:val="Normal"/>
@@ -1863,7 +1923,7 @@
 </file>
 
 <file path=customXml/itemProps1.xml><?xml version="1.0" encoding="utf-8"?>
-<ds:datastoreItem xmlns:ds="http://schemas.openxmlformats.org/officeDocument/2006/customXml" ds:itemID="{0CB77772-4381-4EB2-8550-0FD91FF088B7}">
+<ds:datastoreItem xmlns:ds="http://schemas.openxmlformats.org/officeDocument/2006/customXml" ds:itemID="{961724EA-62C5-4C46-AA9E-456EF598012D}">
   <ds:schemaRefs>
     <ds:schemaRef ds:uri="http://schemas.openxmlformats.org/officeDocument/2006/bibliography"/>
   </ds:schemaRefs>

</xml_diff>